<commit_message>
information added about Description and user stories
</commit_message>
<xml_diff>
--- a/analysis/CarCrashSitationWebsite.docx
+++ b/analysis/CarCrashSitationWebsite.docx
@@ -11,205 +11,285 @@
       </w:pPr>
       <w:r>
         <w:rPr>
-          <w:sz w:val="32"/>
-          <w:szCs w:val="32"/>
+          <w:rStyle w:val="TitleChar"/>
         </w:rPr>
-        <w:t>A Website that displays all recorded crashes including their type / racer / race in which it happened and any possible minor details.</w:t>
-      </w:r>
-    </w:p>
-    <w:p>
-      <w:pPr>
+        <w:t>Crash Tracker</w:t>
+      </w:r>
+      <w:r>
         <w:rPr>
           <w:sz w:val="32"/>
           <w:szCs w:val="32"/>
         </w:rPr>
-      </w:pPr>
-    </w:p>
-    <w:p>
-      <w:pPr>
+        <w:br/>
+      </w:r>
+      <w:r>
         <w:rPr>
           <w:sz w:val="32"/>
           <w:szCs w:val="32"/>
         </w:rPr>
-      </w:pPr>
+        <w:br/>
+      </w:r>
+      <w:r>
+        <w:rPr>
+          <w:rStyle w:val="Heading1Char"/>
+        </w:rPr>
+        <w:t>Description:</w:t>
+      </w:r>
       <w:r>
         <w:rPr>
           <w:sz w:val="32"/>
           <w:szCs w:val="32"/>
         </w:rPr>
-        <w:t>A</w:t>
-      </w:r>
-      <w:r>
+        <w:br/>
+      </w:r>
+      <w:r>
+        <w:t xml:space="preserve">Crash Tracker allows users to view detailed records of race crashes, including the crash type, involved racers, race details, and any additional information. The site offers a user-friendly interface for viewing and managing crash data, helping users </w:t>
+      </w:r>
+      <w:proofErr w:type="spellStart"/>
+      <w:r>
+        <w:t>analyze</w:t>
+      </w:r>
+      <w:proofErr w:type="spellEnd"/>
+      <w:r>
+        <w:t xml:space="preserve"> crash trends or keep records up to date.</w:t>
+      </w:r>
+    </w:p>
+    <w:p>
+      <w:pPr>
+        <w:pStyle w:val="Heading1"/>
+      </w:pPr>
+      <w:r>
+        <w:br/>
+        <w:t>User Stories:</w:t>
+      </w:r>
+    </w:p>
+    <w:p>
+      <w:pPr>
+        <w:rPr>
+          <w:sz w:val="32"/>
+          <w:szCs w:val="32"/>
+          <w:u w:val="single"/>
+        </w:rPr>
+      </w:pPr>
+    </w:p>
+    <w:p>
+      <w:pPr>
+        <w:pStyle w:val="Heading2"/>
+        <w:numPr>
+          <w:ilvl w:val="0"/>
+          <w:numId w:val="5"/>
+        </w:numPr>
+        <w:rPr>
+          <w:u w:val="single"/>
+        </w:rPr>
+      </w:pPr>
+      <w:r>
+        <w:rPr>
+          <w:u w:val="single"/>
+        </w:rPr>
+        <w:t>Adding a crash record:</w:t>
+      </w:r>
+    </w:p>
+    <w:p/>
+    <w:p>
+      <w:r>
+        <w:t>As a user, I’m able to submit a request to add a crash record to the database by providing details such as crash type, racer, and race, so that I can contribute to expanding the crash records.</w:t>
+      </w:r>
+    </w:p>
+    <w:p>
+      <w:pPr>
+        <w:rPr>
+          <w:sz w:val="32"/>
+          <w:szCs w:val="32"/>
+          <w:u w:val="single"/>
+        </w:rPr>
+      </w:pPr>
+    </w:p>
+    <w:p>
+      <w:pPr>
+        <w:pStyle w:val="Heading3"/>
+      </w:pPr>
+      <w:r>
+        <w:t>Acceptance criteria:</w:t>
+      </w:r>
+    </w:p>
+    <w:p/>
+    <w:p>
+      <w:r>
+        <w:t>User can submit a form with all required fields (crash type, racer, race details).</w:t>
+      </w:r>
+    </w:p>
+    <w:p>
+      <w:r>
+        <w:t>An admin receives the request for approval before it is added to the database.</w:t>
+      </w:r>
+    </w:p>
+    <w:p>
+      <w:pPr>
         <w:rPr>
           <w:sz w:val="32"/>
           <w:szCs w:val="32"/>
         </w:rPr>
-        <w:t>s a</w:t>
-      </w:r>
-      <w:r>
+      </w:pPr>
+    </w:p>
+    <w:p>
+      <w:pPr>
+        <w:pStyle w:val="Heading2"/>
+        <w:numPr>
+          <w:ilvl w:val="0"/>
+          <w:numId w:val="5"/>
+        </w:numPr>
+        <w:rPr>
+          <w:u w:val="single"/>
+        </w:rPr>
+      </w:pPr>
+      <w:r>
+        <w:rPr>
+          <w:u w:val="single"/>
+        </w:rPr>
+        <w:t>Viewing crash data in different formats:</w:t>
+      </w:r>
+    </w:p>
+    <w:p>
+      <w:pPr>
         <w:rPr>
           <w:sz w:val="32"/>
           <w:szCs w:val="32"/>
         </w:rPr>
-        <w:t xml:space="preserve"> user</w:t>
-      </w:r>
-      <w:r>
+      </w:pPr>
+    </w:p>
+    <w:p>
+      <w:r>
+        <w:t xml:space="preserve">As a user, I’m able to view crash information in either graph form (e.g., bar chart of crash types by race) or as direct values, so that I can </w:t>
+      </w:r>
+      <w:proofErr w:type="spellStart"/>
+      <w:r>
+        <w:t>analyze</w:t>
+      </w:r>
+      <w:proofErr w:type="spellEnd"/>
+      <w:r>
+        <w:t xml:space="preserve"> and understand the type of crash I'm looking for.</w:t>
+      </w:r>
+    </w:p>
+    <w:p>
+      <w:pPr>
+        <w:pStyle w:val="Heading3"/>
+      </w:pPr>
+      <w:r>
+        <w:t>Acceptance criteria:</w:t>
+      </w:r>
+    </w:p>
+    <w:p>
+      <w:r>
+        <w:t>User can switch between table view and graphical view (e.g., pie chart, bar chart).</w:t>
+      </w:r>
+    </w:p>
+    <w:p>
+      <w:r>
+        <w:lastRenderedPageBreak/>
+        <w:t>The crash data displayed is accurate and updates dynamically as new records are added.</w:t>
+      </w:r>
+    </w:p>
+    <w:p>
+      <w:pPr>
+        <w:pStyle w:val="Heading2"/>
+        <w:numPr>
+          <w:ilvl w:val="0"/>
+          <w:numId w:val="5"/>
+        </w:numPr>
         <w:rPr>
-          <w:sz w:val="32"/>
-          <w:szCs w:val="32"/>
+          <w:u w:val="single"/>
         </w:rPr>
-        <w:t>, I’m able</w:t>
-      </w:r>
+      </w:pPr>
       <w:r>
         <w:rPr>
-          <w:sz w:val="32"/>
-          <w:szCs w:val="32"/>
+          <w:u w:val="single"/>
         </w:rPr>
-        <w:t xml:space="preserve"> to </w:t>
-      </w:r>
-      <w:r>
+        <w:t>Requesting record removal or edits:</w:t>
+      </w:r>
+    </w:p>
+    <w:p/>
+    <w:p>
+      <w:r>
+        <w:t>As a user, I’m able to submit a request to remove or edit an existing crash record by explaining the issue, so that the database remains accurate and authentic.</w:t>
+      </w:r>
+    </w:p>
+    <w:p/>
+    <w:p>
+      <w:pPr>
+        <w:pStyle w:val="Heading3"/>
+      </w:pPr>
+      <w:r>
+        <w:t>Acceptance criteria:</w:t>
+      </w:r>
+    </w:p>
+    <w:p/>
+    <w:p>
+      <w:r>
+        <w:t>User can fill out a form detailing the changes or removal request.</w:t>
+      </w:r>
+    </w:p>
+    <w:p>
+      <w:r>
+        <w:t>The request is reviewed by an admin before approval.</w:t>
+      </w:r>
+    </w:p>
+    <w:p/>
+    <w:p>
+      <w:pPr>
+        <w:pStyle w:val="Heading2"/>
+        <w:numPr>
+          <w:ilvl w:val="0"/>
+          <w:numId w:val="5"/>
+        </w:numPr>
         <w:rPr>
-          <w:sz w:val="32"/>
-          <w:szCs w:val="32"/>
+          <w:u w:val="single"/>
         </w:rPr>
-        <w:t>request to add</w:t>
-      </w:r>
+      </w:pPr>
       <w:r>
         <w:rPr>
-          <w:sz w:val="32"/>
-          <w:szCs w:val="32"/>
+          <w:u w:val="single"/>
         </w:rPr>
-        <w:t xml:space="preserve"> a crash</w:t>
-      </w:r>
-      <w:r>
+        <w:t>Admin management of crash data:</w:t>
+      </w:r>
+    </w:p>
+    <w:p/>
+    <w:p>
+      <w:r>
+        <w:t>As an admin, I’m able to add, remove, edit, and view crash records using a user-friendly dashboard so that I can efficiently manage the website and maintain data accuracy.</w:t>
+      </w:r>
+    </w:p>
+    <w:p/>
+    <w:p>
+      <w:pPr>
+        <w:pStyle w:val="Heading3"/>
+      </w:pPr>
+      <w:r>
+        <w:t>Acceptance criteria:</w:t>
+      </w:r>
+    </w:p>
+    <w:p/>
+    <w:p>
+      <w:r>
+        <w:t>Admin dashboard includes options to view, edit, approve, or reject user-submitted crash records.</w:t>
+      </w:r>
+    </w:p>
+    <w:p>
+      <w:pPr>
         <w:rPr>
-          <w:sz w:val="32"/>
-          <w:szCs w:val="32"/>
+          <w:lang w:val="en-BE"/>
         </w:rPr>
-        <w:t xml:space="preserve"> to the database so that I can expand the records.</w:t>
-      </w:r>
-    </w:p>
-    <w:p>
-      <w:pPr>
-        <w:rPr>
-          <w:sz w:val="32"/>
-          <w:szCs w:val="32"/>
-        </w:rPr>
-      </w:pPr>
-      <w:r>
-        <w:rPr>
-          <w:sz w:val="32"/>
-          <w:szCs w:val="32"/>
-        </w:rPr>
-        <w:t>As a user, I’m able to access the information in a graph or direct value so that I can inform myself on the type of crash that I looked for.</w:t>
-      </w:r>
-    </w:p>
-    <w:p>
-      <w:pPr>
-        <w:rPr>
-          <w:sz w:val="32"/>
-          <w:szCs w:val="32"/>
-        </w:rPr>
-      </w:pPr>
-      <w:r>
-        <w:rPr>
-          <w:sz w:val="32"/>
-          <w:szCs w:val="32"/>
-        </w:rPr>
-        <w:t>As a user I’m able to submit a form to take down</w:t>
-      </w:r>
-      <w:r>
-        <w:rPr>
-          <w:sz w:val="32"/>
-          <w:szCs w:val="32"/>
-        </w:rPr>
-        <w:t xml:space="preserve"> / edit</w:t>
-      </w:r>
-      <w:r>
-        <w:rPr>
-          <w:sz w:val="32"/>
-          <w:szCs w:val="32"/>
-        </w:rPr>
-        <w:t xml:space="preserve"> a record of a crash so that I can </w:t>
-      </w:r>
-      <w:r>
-        <w:rPr>
-          <w:sz w:val="32"/>
-          <w:szCs w:val="32"/>
-        </w:rPr>
-        <w:t>make the database more authentic.</w:t>
-      </w:r>
-    </w:p>
-    <w:p>
-      <w:pPr>
-        <w:rPr>
-          <w:sz w:val="32"/>
-          <w:szCs w:val="32"/>
-        </w:rPr>
-      </w:pPr>
-    </w:p>
-    <w:p>
-      <w:pPr>
-        <w:rPr>
-          <w:sz w:val="32"/>
-          <w:szCs w:val="32"/>
-        </w:rPr>
-      </w:pPr>
-      <w:r>
-        <w:rPr>
-          <w:sz w:val="32"/>
-          <w:szCs w:val="32"/>
-        </w:rPr>
-        <w:t xml:space="preserve">As </w:t>
-      </w:r>
-      <w:proofErr w:type="gramStart"/>
-      <w:r>
-        <w:rPr>
-          <w:sz w:val="32"/>
-          <w:szCs w:val="32"/>
-        </w:rPr>
-        <w:t>a</w:t>
-      </w:r>
-      <w:proofErr w:type="gramEnd"/>
-      <w:r>
-        <w:rPr>
-          <w:sz w:val="32"/>
-          <w:szCs w:val="32"/>
-        </w:rPr>
-        <w:t xml:space="preserve"> admin I’m able to Add / Remove / Edit / View the data inside the database with the use of a user friendly page so that I can manage the website / database.</w:t>
-      </w:r>
-    </w:p>
-    <w:p>
-      <w:pPr>
-        <w:rPr>
-          <w:sz w:val="32"/>
-          <w:szCs w:val="32"/>
-        </w:rPr>
-      </w:pPr>
-    </w:p>
-    <w:p>
-      <w:pPr>
-        <w:rPr>
-          <w:sz w:val="32"/>
-          <w:szCs w:val="32"/>
-        </w:rPr>
-      </w:pPr>
-      <w:r>
-        <w:rPr>
-          <w:sz w:val="32"/>
-          <w:szCs w:val="32"/>
-        </w:rPr>
+      </w:pPr>
+      <w:r>
+        <w:t>Admin can directly add new records or modify existing ones with minimal effort.</w:t>
+      </w:r>
+    </w:p>
+    <w:p>
+      <w:r>
         <w:t xml:space="preserve"> </w:t>
       </w:r>
     </w:p>
-    <w:p>
-      <w:pPr>
-        <w:rPr>
-          <w:sz w:val="32"/>
-          <w:szCs w:val="32"/>
-        </w:rPr>
-      </w:pPr>
-    </w:p>
+    <w:p/>
     <w:p>
       <w:pPr>
         <w:rPr>
@@ -228,6 +308,734 @@
 </w:document>
 </file>
 
+<file path=word/numbering.xml><?xml version="1.0" encoding="utf-8"?>
+<w:numbering xmlns:wpc="http://schemas.microsoft.com/office/word/2010/wordprocessingCanvas" xmlns:cx="http://schemas.microsoft.com/office/drawing/2014/chartex" xmlns:cx1="http://schemas.microsoft.com/office/drawing/2015/9/8/chartex" xmlns:cx2="http://schemas.microsoft.com/office/drawing/2015/10/21/chartex" xmlns:cx3="http://schemas.microsoft.com/office/drawing/2016/5/9/chartex" xmlns:cx4="http://schemas.microsoft.com/office/drawing/2016/5/10/chartex" xmlns:cx5="http://schemas.microsoft.com/office/drawing/2016/5/11/chartex" xmlns:cx6="http://schemas.microsoft.com/office/drawing/2016/5/12/chartex" xmlns:cx7="http://schemas.microsoft.com/office/drawing/2016/5/13/chartex" xmlns:cx8="http://schemas.microsoft.com/office/drawing/2016/5/14/chartex" xmlns:mc="http://schemas.openxmlformats.org/markup-compatibility/2006" xmlns:aink="http://schemas.microsoft.com/office/drawing/2016/ink" xmlns:am3d="http://schemas.microsoft.com/office/drawing/2017/model3d" xmlns:o="urn:schemas-microsoft-com:office:office" xmlns:oel="http://schemas.microsoft.com/office/2019/extlst" xmlns:r="http://schemas.openxmlformats.org/officeDocument/2006/relationships" xmlns:m="http://schemas.openxmlformats.org/officeDocument/2006/math" xmlns:v="urn:schemas-microsoft-com:vml" xmlns:wp14="http://schemas.microsoft.com/office/word/2010/wordprocessingDrawing" xmlns:wp="http://schemas.openxmlformats.org/drawingml/2006/wordprocessingDrawing" xmlns:w10="urn:schemas-microsoft-com:office:word" xmlns:w="http://schemas.openxmlformats.org/wordprocessingml/2006/main" xmlns:w14="http://schemas.microsoft.com/office/word/2010/wordml" xmlns:w15="http://schemas.microsoft.com/office/word/2012/wordml" xmlns:w16cex="http://schemas.microsoft.com/office/word/2018/wordml/cex" xmlns:w16cid="http://schemas.microsoft.com/office/word/2016/wordml/cid" xmlns:w16="http://schemas.microsoft.com/office/word/2018/wordml" xmlns:w16du="http://schemas.microsoft.com/office/word/2023/wordml/word16du" xmlns:w16sdtdh="http://schemas.microsoft.com/office/word/2020/wordml/sdtdatahash" xmlns:w16se="http://schemas.microsoft.com/office/word/2015/wordml/symex" xmlns:wpg="http://schemas.microsoft.com/office/word/2010/wordprocessingGroup" xmlns:wpi="http://schemas.microsoft.com/office/word/2010/wordprocessingInk" xmlns:wne="http://schemas.microsoft.com/office/word/2006/wordml" xmlns:wps="http://schemas.microsoft.com/office/word/2010/wordprocessingShape" mc:Ignorable="w14 w15 w16se w16cid w16 w16cex w16sdtdh w16du wp14">
+  <w:abstractNum w:abstractNumId="0" w15:restartNumberingAfterBreak="0">
+    <w:nsid w:val="1E2B0A1D"/>
+    <w:multiLevelType w:val="multilevel"/>
+    <w:tmpl w:val="6AA6F49A"/>
+    <w:lvl w:ilvl="0">
+      <w:start w:val="1"/>
+      <w:numFmt w:val="bullet"/>
+      <w:lvlText w:val=""/>
+      <w:lvlJc w:val="left"/>
+      <w:pPr>
+        <w:tabs>
+          <w:tab w:val="num" w:pos="720"/>
+        </w:tabs>
+        <w:ind w:left="720" w:hanging="360"/>
+      </w:pPr>
+      <w:rPr>
+        <w:rFonts w:ascii="Symbol" w:hAnsi="Symbol" w:hint="default"/>
+        <w:sz w:val="20"/>
+      </w:rPr>
+    </w:lvl>
+    <w:lvl w:ilvl="1">
+      <w:start w:val="1"/>
+      <w:numFmt w:val="bullet"/>
+      <w:lvlText w:val="o"/>
+      <w:lvlJc w:val="left"/>
+      <w:pPr>
+        <w:tabs>
+          <w:tab w:val="num" w:pos="1440"/>
+        </w:tabs>
+        <w:ind w:left="1440" w:hanging="360"/>
+      </w:pPr>
+      <w:rPr>
+        <w:rFonts w:ascii="Courier New" w:hAnsi="Courier New" w:hint="default"/>
+        <w:sz w:val="20"/>
+      </w:rPr>
+    </w:lvl>
+    <w:lvl w:ilvl="2" w:tentative="1">
+      <w:start w:val="1"/>
+      <w:numFmt w:val="bullet"/>
+      <w:lvlText w:val=""/>
+      <w:lvlJc w:val="left"/>
+      <w:pPr>
+        <w:tabs>
+          <w:tab w:val="num" w:pos="2160"/>
+        </w:tabs>
+        <w:ind w:left="2160" w:hanging="360"/>
+      </w:pPr>
+      <w:rPr>
+        <w:rFonts w:ascii="Wingdings" w:hAnsi="Wingdings" w:hint="default"/>
+        <w:sz w:val="20"/>
+      </w:rPr>
+    </w:lvl>
+    <w:lvl w:ilvl="3" w:tentative="1">
+      <w:start w:val="1"/>
+      <w:numFmt w:val="bullet"/>
+      <w:lvlText w:val=""/>
+      <w:lvlJc w:val="left"/>
+      <w:pPr>
+        <w:tabs>
+          <w:tab w:val="num" w:pos="2880"/>
+        </w:tabs>
+        <w:ind w:left="2880" w:hanging="360"/>
+      </w:pPr>
+      <w:rPr>
+        <w:rFonts w:ascii="Wingdings" w:hAnsi="Wingdings" w:hint="default"/>
+        <w:sz w:val="20"/>
+      </w:rPr>
+    </w:lvl>
+    <w:lvl w:ilvl="4" w:tentative="1">
+      <w:start w:val="1"/>
+      <w:numFmt w:val="bullet"/>
+      <w:lvlText w:val=""/>
+      <w:lvlJc w:val="left"/>
+      <w:pPr>
+        <w:tabs>
+          <w:tab w:val="num" w:pos="3600"/>
+        </w:tabs>
+        <w:ind w:left="3600" w:hanging="360"/>
+      </w:pPr>
+      <w:rPr>
+        <w:rFonts w:ascii="Wingdings" w:hAnsi="Wingdings" w:hint="default"/>
+        <w:sz w:val="20"/>
+      </w:rPr>
+    </w:lvl>
+    <w:lvl w:ilvl="5" w:tentative="1">
+      <w:start w:val="1"/>
+      <w:numFmt w:val="bullet"/>
+      <w:lvlText w:val=""/>
+      <w:lvlJc w:val="left"/>
+      <w:pPr>
+        <w:tabs>
+          <w:tab w:val="num" w:pos="4320"/>
+        </w:tabs>
+        <w:ind w:left="4320" w:hanging="360"/>
+      </w:pPr>
+      <w:rPr>
+        <w:rFonts w:ascii="Wingdings" w:hAnsi="Wingdings" w:hint="default"/>
+        <w:sz w:val="20"/>
+      </w:rPr>
+    </w:lvl>
+    <w:lvl w:ilvl="6" w:tentative="1">
+      <w:start w:val="1"/>
+      <w:numFmt w:val="bullet"/>
+      <w:lvlText w:val=""/>
+      <w:lvlJc w:val="left"/>
+      <w:pPr>
+        <w:tabs>
+          <w:tab w:val="num" w:pos="5040"/>
+        </w:tabs>
+        <w:ind w:left="5040" w:hanging="360"/>
+      </w:pPr>
+      <w:rPr>
+        <w:rFonts w:ascii="Wingdings" w:hAnsi="Wingdings" w:hint="default"/>
+        <w:sz w:val="20"/>
+      </w:rPr>
+    </w:lvl>
+    <w:lvl w:ilvl="7" w:tentative="1">
+      <w:start w:val="1"/>
+      <w:numFmt w:val="bullet"/>
+      <w:lvlText w:val=""/>
+      <w:lvlJc w:val="left"/>
+      <w:pPr>
+        <w:tabs>
+          <w:tab w:val="num" w:pos="5760"/>
+        </w:tabs>
+        <w:ind w:left="5760" w:hanging="360"/>
+      </w:pPr>
+      <w:rPr>
+        <w:rFonts w:ascii="Wingdings" w:hAnsi="Wingdings" w:hint="default"/>
+        <w:sz w:val="20"/>
+      </w:rPr>
+    </w:lvl>
+    <w:lvl w:ilvl="8" w:tentative="1">
+      <w:start w:val="1"/>
+      <w:numFmt w:val="bullet"/>
+      <w:lvlText w:val=""/>
+      <w:lvlJc w:val="left"/>
+      <w:pPr>
+        <w:tabs>
+          <w:tab w:val="num" w:pos="6480"/>
+        </w:tabs>
+        <w:ind w:left="6480" w:hanging="360"/>
+      </w:pPr>
+      <w:rPr>
+        <w:rFonts w:ascii="Wingdings" w:hAnsi="Wingdings" w:hint="default"/>
+        <w:sz w:val="20"/>
+      </w:rPr>
+    </w:lvl>
+  </w:abstractNum>
+  <w:abstractNum w:abstractNumId="1" w15:restartNumberingAfterBreak="0">
+    <w:nsid w:val="40786A03"/>
+    <w:multiLevelType w:val="multilevel"/>
+    <w:tmpl w:val="94169E28"/>
+    <w:lvl w:ilvl="0">
+      <w:start w:val="1"/>
+      <w:numFmt w:val="bullet"/>
+      <w:lvlText w:val=""/>
+      <w:lvlJc w:val="left"/>
+      <w:pPr>
+        <w:tabs>
+          <w:tab w:val="num" w:pos="720"/>
+        </w:tabs>
+        <w:ind w:left="720" w:hanging="360"/>
+      </w:pPr>
+      <w:rPr>
+        <w:rFonts w:ascii="Symbol" w:hAnsi="Symbol" w:hint="default"/>
+        <w:sz w:val="20"/>
+      </w:rPr>
+    </w:lvl>
+    <w:lvl w:ilvl="1">
+      <w:start w:val="1"/>
+      <w:numFmt w:val="bullet"/>
+      <w:lvlText w:val="o"/>
+      <w:lvlJc w:val="left"/>
+      <w:pPr>
+        <w:tabs>
+          <w:tab w:val="num" w:pos="1440"/>
+        </w:tabs>
+        <w:ind w:left="1440" w:hanging="360"/>
+      </w:pPr>
+      <w:rPr>
+        <w:rFonts w:ascii="Courier New" w:hAnsi="Courier New" w:hint="default"/>
+        <w:sz w:val="20"/>
+      </w:rPr>
+    </w:lvl>
+    <w:lvl w:ilvl="2" w:tentative="1">
+      <w:start w:val="1"/>
+      <w:numFmt w:val="bullet"/>
+      <w:lvlText w:val=""/>
+      <w:lvlJc w:val="left"/>
+      <w:pPr>
+        <w:tabs>
+          <w:tab w:val="num" w:pos="2160"/>
+        </w:tabs>
+        <w:ind w:left="2160" w:hanging="360"/>
+      </w:pPr>
+      <w:rPr>
+        <w:rFonts w:ascii="Wingdings" w:hAnsi="Wingdings" w:hint="default"/>
+        <w:sz w:val="20"/>
+      </w:rPr>
+    </w:lvl>
+    <w:lvl w:ilvl="3" w:tentative="1">
+      <w:start w:val="1"/>
+      <w:numFmt w:val="bullet"/>
+      <w:lvlText w:val=""/>
+      <w:lvlJc w:val="left"/>
+      <w:pPr>
+        <w:tabs>
+          <w:tab w:val="num" w:pos="2880"/>
+        </w:tabs>
+        <w:ind w:left="2880" w:hanging="360"/>
+      </w:pPr>
+      <w:rPr>
+        <w:rFonts w:ascii="Wingdings" w:hAnsi="Wingdings" w:hint="default"/>
+        <w:sz w:val="20"/>
+      </w:rPr>
+    </w:lvl>
+    <w:lvl w:ilvl="4" w:tentative="1">
+      <w:start w:val="1"/>
+      <w:numFmt w:val="bullet"/>
+      <w:lvlText w:val=""/>
+      <w:lvlJc w:val="left"/>
+      <w:pPr>
+        <w:tabs>
+          <w:tab w:val="num" w:pos="3600"/>
+        </w:tabs>
+        <w:ind w:left="3600" w:hanging="360"/>
+      </w:pPr>
+      <w:rPr>
+        <w:rFonts w:ascii="Wingdings" w:hAnsi="Wingdings" w:hint="default"/>
+        <w:sz w:val="20"/>
+      </w:rPr>
+    </w:lvl>
+    <w:lvl w:ilvl="5" w:tentative="1">
+      <w:start w:val="1"/>
+      <w:numFmt w:val="bullet"/>
+      <w:lvlText w:val=""/>
+      <w:lvlJc w:val="left"/>
+      <w:pPr>
+        <w:tabs>
+          <w:tab w:val="num" w:pos="4320"/>
+        </w:tabs>
+        <w:ind w:left="4320" w:hanging="360"/>
+      </w:pPr>
+      <w:rPr>
+        <w:rFonts w:ascii="Wingdings" w:hAnsi="Wingdings" w:hint="default"/>
+        <w:sz w:val="20"/>
+      </w:rPr>
+    </w:lvl>
+    <w:lvl w:ilvl="6" w:tentative="1">
+      <w:start w:val="1"/>
+      <w:numFmt w:val="bullet"/>
+      <w:lvlText w:val=""/>
+      <w:lvlJc w:val="left"/>
+      <w:pPr>
+        <w:tabs>
+          <w:tab w:val="num" w:pos="5040"/>
+        </w:tabs>
+        <w:ind w:left="5040" w:hanging="360"/>
+      </w:pPr>
+      <w:rPr>
+        <w:rFonts w:ascii="Wingdings" w:hAnsi="Wingdings" w:hint="default"/>
+        <w:sz w:val="20"/>
+      </w:rPr>
+    </w:lvl>
+    <w:lvl w:ilvl="7" w:tentative="1">
+      <w:start w:val="1"/>
+      <w:numFmt w:val="bullet"/>
+      <w:lvlText w:val=""/>
+      <w:lvlJc w:val="left"/>
+      <w:pPr>
+        <w:tabs>
+          <w:tab w:val="num" w:pos="5760"/>
+        </w:tabs>
+        <w:ind w:left="5760" w:hanging="360"/>
+      </w:pPr>
+      <w:rPr>
+        <w:rFonts w:ascii="Wingdings" w:hAnsi="Wingdings" w:hint="default"/>
+        <w:sz w:val="20"/>
+      </w:rPr>
+    </w:lvl>
+    <w:lvl w:ilvl="8" w:tentative="1">
+      <w:start w:val="1"/>
+      <w:numFmt w:val="bullet"/>
+      <w:lvlText w:val=""/>
+      <w:lvlJc w:val="left"/>
+      <w:pPr>
+        <w:tabs>
+          <w:tab w:val="num" w:pos="6480"/>
+        </w:tabs>
+        <w:ind w:left="6480" w:hanging="360"/>
+      </w:pPr>
+      <w:rPr>
+        <w:rFonts w:ascii="Wingdings" w:hAnsi="Wingdings" w:hint="default"/>
+        <w:sz w:val="20"/>
+      </w:rPr>
+    </w:lvl>
+  </w:abstractNum>
+  <w:abstractNum w:abstractNumId="2" w15:restartNumberingAfterBreak="0">
+    <w:nsid w:val="6AC544EA"/>
+    <w:multiLevelType w:val="hybridMultilevel"/>
+    <w:tmpl w:val="6AF4861C"/>
+    <w:lvl w:ilvl="0" w:tplc="372ACFEE">
+      <w:numFmt w:val="bullet"/>
+      <w:lvlText w:val="-"/>
+      <w:lvlJc w:val="left"/>
+      <w:pPr>
+        <w:ind w:left="720" w:hanging="360"/>
+      </w:pPr>
+      <w:rPr>
+        <w:rFonts w:ascii="Aptos Display" w:eastAsiaTheme="majorEastAsia" w:hAnsi="Aptos Display" w:cstheme="majorBidi" w:hint="default"/>
+      </w:rPr>
+    </w:lvl>
+    <w:lvl w:ilvl="1" w:tplc="0C000003" w:tentative="1">
+      <w:start w:val="1"/>
+      <w:numFmt w:val="bullet"/>
+      <w:lvlText w:val="o"/>
+      <w:lvlJc w:val="left"/>
+      <w:pPr>
+        <w:ind w:left="1440" w:hanging="360"/>
+      </w:pPr>
+      <w:rPr>
+        <w:rFonts w:ascii="Courier New" w:hAnsi="Courier New" w:cs="Courier New" w:hint="default"/>
+      </w:rPr>
+    </w:lvl>
+    <w:lvl w:ilvl="2" w:tplc="0C000005" w:tentative="1">
+      <w:start w:val="1"/>
+      <w:numFmt w:val="bullet"/>
+      <w:lvlText w:val=""/>
+      <w:lvlJc w:val="left"/>
+      <w:pPr>
+        <w:ind w:left="2160" w:hanging="360"/>
+      </w:pPr>
+      <w:rPr>
+        <w:rFonts w:ascii="Wingdings" w:hAnsi="Wingdings" w:hint="default"/>
+      </w:rPr>
+    </w:lvl>
+    <w:lvl w:ilvl="3" w:tplc="0C000001" w:tentative="1">
+      <w:start w:val="1"/>
+      <w:numFmt w:val="bullet"/>
+      <w:lvlText w:val=""/>
+      <w:lvlJc w:val="left"/>
+      <w:pPr>
+        <w:ind w:left="2880" w:hanging="360"/>
+      </w:pPr>
+      <w:rPr>
+        <w:rFonts w:ascii="Symbol" w:hAnsi="Symbol" w:hint="default"/>
+      </w:rPr>
+    </w:lvl>
+    <w:lvl w:ilvl="4" w:tplc="0C000003" w:tentative="1">
+      <w:start w:val="1"/>
+      <w:numFmt w:val="bullet"/>
+      <w:lvlText w:val="o"/>
+      <w:lvlJc w:val="left"/>
+      <w:pPr>
+        <w:ind w:left="3600" w:hanging="360"/>
+      </w:pPr>
+      <w:rPr>
+        <w:rFonts w:ascii="Courier New" w:hAnsi="Courier New" w:cs="Courier New" w:hint="default"/>
+      </w:rPr>
+    </w:lvl>
+    <w:lvl w:ilvl="5" w:tplc="0C000005" w:tentative="1">
+      <w:start w:val="1"/>
+      <w:numFmt w:val="bullet"/>
+      <w:lvlText w:val=""/>
+      <w:lvlJc w:val="left"/>
+      <w:pPr>
+        <w:ind w:left="4320" w:hanging="360"/>
+      </w:pPr>
+      <w:rPr>
+        <w:rFonts w:ascii="Wingdings" w:hAnsi="Wingdings" w:hint="default"/>
+      </w:rPr>
+    </w:lvl>
+    <w:lvl w:ilvl="6" w:tplc="0C000001" w:tentative="1">
+      <w:start w:val="1"/>
+      <w:numFmt w:val="bullet"/>
+      <w:lvlText w:val=""/>
+      <w:lvlJc w:val="left"/>
+      <w:pPr>
+        <w:ind w:left="5040" w:hanging="360"/>
+      </w:pPr>
+      <w:rPr>
+        <w:rFonts w:ascii="Symbol" w:hAnsi="Symbol" w:hint="default"/>
+      </w:rPr>
+    </w:lvl>
+    <w:lvl w:ilvl="7" w:tplc="0C000003" w:tentative="1">
+      <w:start w:val="1"/>
+      <w:numFmt w:val="bullet"/>
+      <w:lvlText w:val="o"/>
+      <w:lvlJc w:val="left"/>
+      <w:pPr>
+        <w:ind w:left="5760" w:hanging="360"/>
+      </w:pPr>
+      <w:rPr>
+        <w:rFonts w:ascii="Courier New" w:hAnsi="Courier New" w:cs="Courier New" w:hint="default"/>
+      </w:rPr>
+    </w:lvl>
+    <w:lvl w:ilvl="8" w:tplc="0C000005" w:tentative="1">
+      <w:start w:val="1"/>
+      <w:numFmt w:val="bullet"/>
+      <w:lvlText w:val=""/>
+      <w:lvlJc w:val="left"/>
+      <w:pPr>
+        <w:ind w:left="6480" w:hanging="360"/>
+      </w:pPr>
+      <w:rPr>
+        <w:rFonts w:ascii="Wingdings" w:hAnsi="Wingdings" w:hint="default"/>
+      </w:rPr>
+    </w:lvl>
+  </w:abstractNum>
+  <w:abstractNum w:abstractNumId="3" w15:restartNumberingAfterBreak="0">
+    <w:nsid w:val="732517A1"/>
+    <w:multiLevelType w:val="multilevel"/>
+    <w:tmpl w:val="7C2898B4"/>
+    <w:lvl w:ilvl="0">
+      <w:start w:val="1"/>
+      <w:numFmt w:val="bullet"/>
+      <w:lvlText w:val=""/>
+      <w:lvlJc w:val="left"/>
+      <w:pPr>
+        <w:tabs>
+          <w:tab w:val="num" w:pos="720"/>
+        </w:tabs>
+        <w:ind w:left="720" w:hanging="360"/>
+      </w:pPr>
+      <w:rPr>
+        <w:rFonts w:ascii="Symbol" w:hAnsi="Symbol" w:hint="default"/>
+        <w:sz w:val="20"/>
+      </w:rPr>
+    </w:lvl>
+    <w:lvl w:ilvl="1">
+      <w:start w:val="1"/>
+      <w:numFmt w:val="bullet"/>
+      <w:lvlText w:val="o"/>
+      <w:lvlJc w:val="left"/>
+      <w:pPr>
+        <w:tabs>
+          <w:tab w:val="num" w:pos="1440"/>
+        </w:tabs>
+        <w:ind w:left="1440" w:hanging="360"/>
+      </w:pPr>
+      <w:rPr>
+        <w:rFonts w:ascii="Courier New" w:hAnsi="Courier New" w:hint="default"/>
+        <w:sz w:val="20"/>
+      </w:rPr>
+    </w:lvl>
+    <w:lvl w:ilvl="2" w:tentative="1">
+      <w:start w:val="1"/>
+      <w:numFmt w:val="bullet"/>
+      <w:lvlText w:val=""/>
+      <w:lvlJc w:val="left"/>
+      <w:pPr>
+        <w:tabs>
+          <w:tab w:val="num" w:pos="2160"/>
+        </w:tabs>
+        <w:ind w:left="2160" w:hanging="360"/>
+      </w:pPr>
+      <w:rPr>
+        <w:rFonts w:ascii="Wingdings" w:hAnsi="Wingdings" w:hint="default"/>
+        <w:sz w:val="20"/>
+      </w:rPr>
+    </w:lvl>
+    <w:lvl w:ilvl="3" w:tentative="1">
+      <w:start w:val="1"/>
+      <w:numFmt w:val="bullet"/>
+      <w:lvlText w:val=""/>
+      <w:lvlJc w:val="left"/>
+      <w:pPr>
+        <w:tabs>
+          <w:tab w:val="num" w:pos="2880"/>
+        </w:tabs>
+        <w:ind w:left="2880" w:hanging="360"/>
+      </w:pPr>
+      <w:rPr>
+        <w:rFonts w:ascii="Wingdings" w:hAnsi="Wingdings" w:hint="default"/>
+        <w:sz w:val="20"/>
+      </w:rPr>
+    </w:lvl>
+    <w:lvl w:ilvl="4" w:tentative="1">
+      <w:start w:val="1"/>
+      <w:numFmt w:val="bullet"/>
+      <w:lvlText w:val=""/>
+      <w:lvlJc w:val="left"/>
+      <w:pPr>
+        <w:tabs>
+          <w:tab w:val="num" w:pos="3600"/>
+        </w:tabs>
+        <w:ind w:left="3600" w:hanging="360"/>
+      </w:pPr>
+      <w:rPr>
+        <w:rFonts w:ascii="Wingdings" w:hAnsi="Wingdings" w:hint="default"/>
+        <w:sz w:val="20"/>
+      </w:rPr>
+    </w:lvl>
+    <w:lvl w:ilvl="5" w:tentative="1">
+      <w:start w:val="1"/>
+      <w:numFmt w:val="bullet"/>
+      <w:lvlText w:val=""/>
+      <w:lvlJc w:val="left"/>
+      <w:pPr>
+        <w:tabs>
+          <w:tab w:val="num" w:pos="4320"/>
+        </w:tabs>
+        <w:ind w:left="4320" w:hanging="360"/>
+      </w:pPr>
+      <w:rPr>
+        <w:rFonts w:ascii="Wingdings" w:hAnsi="Wingdings" w:hint="default"/>
+        <w:sz w:val="20"/>
+      </w:rPr>
+    </w:lvl>
+    <w:lvl w:ilvl="6" w:tentative="1">
+      <w:start w:val="1"/>
+      <w:numFmt w:val="bullet"/>
+      <w:lvlText w:val=""/>
+      <w:lvlJc w:val="left"/>
+      <w:pPr>
+        <w:tabs>
+          <w:tab w:val="num" w:pos="5040"/>
+        </w:tabs>
+        <w:ind w:left="5040" w:hanging="360"/>
+      </w:pPr>
+      <w:rPr>
+        <w:rFonts w:ascii="Wingdings" w:hAnsi="Wingdings" w:hint="default"/>
+        <w:sz w:val="20"/>
+      </w:rPr>
+    </w:lvl>
+    <w:lvl w:ilvl="7" w:tentative="1">
+      <w:start w:val="1"/>
+      <w:numFmt w:val="bullet"/>
+      <w:lvlText w:val=""/>
+      <w:lvlJc w:val="left"/>
+      <w:pPr>
+        <w:tabs>
+          <w:tab w:val="num" w:pos="5760"/>
+        </w:tabs>
+        <w:ind w:left="5760" w:hanging="360"/>
+      </w:pPr>
+      <w:rPr>
+        <w:rFonts w:ascii="Wingdings" w:hAnsi="Wingdings" w:hint="default"/>
+        <w:sz w:val="20"/>
+      </w:rPr>
+    </w:lvl>
+    <w:lvl w:ilvl="8" w:tentative="1">
+      <w:start w:val="1"/>
+      <w:numFmt w:val="bullet"/>
+      <w:lvlText w:val=""/>
+      <w:lvlJc w:val="left"/>
+      <w:pPr>
+        <w:tabs>
+          <w:tab w:val="num" w:pos="6480"/>
+        </w:tabs>
+        <w:ind w:left="6480" w:hanging="360"/>
+      </w:pPr>
+      <w:rPr>
+        <w:rFonts w:ascii="Wingdings" w:hAnsi="Wingdings" w:hint="default"/>
+        <w:sz w:val="20"/>
+      </w:rPr>
+    </w:lvl>
+  </w:abstractNum>
+  <w:abstractNum w:abstractNumId="4" w15:restartNumberingAfterBreak="0">
+    <w:nsid w:val="78745902"/>
+    <w:multiLevelType w:val="multilevel"/>
+    <w:tmpl w:val="B504CBAE"/>
+    <w:lvl w:ilvl="0">
+      <w:start w:val="1"/>
+      <w:numFmt w:val="bullet"/>
+      <w:lvlText w:val=""/>
+      <w:lvlJc w:val="left"/>
+      <w:pPr>
+        <w:tabs>
+          <w:tab w:val="num" w:pos="720"/>
+        </w:tabs>
+        <w:ind w:left="720" w:hanging="360"/>
+      </w:pPr>
+      <w:rPr>
+        <w:rFonts w:ascii="Symbol" w:hAnsi="Symbol" w:hint="default"/>
+        <w:sz w:val="20"/>
+      </w:rPr>
+    </w:lvl>
+    <w:lvl w:ilvl="1">
+      <w:start w:val="1"/>
+      <w:numFmt w:val="bullet"/>
+      <w:lvlText w:val="o"/>
+      <w:lvlJc w:val="left"/>
+      <w:pPr>
+        <w:tabs>
+          <w:tab w:val="num" w:pos="1440"/>
+        </w:tabs>
+        <w:ind w:left="1440" w:hanging="360"/>
+      </w:pPr>
+      <w:rPr>
+        <w:rFonts w:ascii="Courier New" w:hAnsi="Courier New" w:hint="default"/>
+        <w:sz w:val="20"/>
+      </w:rPr>
+    </w:lvl>
+    <w:lvl w:ilvl="2" w:tentative="1">
+      <w:start w:val="1"/>
+      <w:numFmt w:val="bullet"/>
+      <w:lvlText w:val=""/>
+      <w:lvlJc w:val="left"/>
+      <w:pPr>
+        <w:tabs>
+          <w:tab w:val="num" w:pos="2160"/>
+        </w:tabs>
+        <w:ind w:left="2160" w:hanging="360"/>
+      </w:pPr>
+      <w:rPr>
+        <w:rFonts w:ascii="Wingdings" w:hAnsi="Wingdings" w:hint="default"/>
+        <w:sz w:val="20"/>
+      </w:rPr>
+    </w:lvl>
+    <w:lvl w:ilvl="3" w:tentative="1">
+      <w:start w:val="1"/>
+      <w:numFmt w:val="bullet"/>
+      <w:lvlText w:val=""/>
+      <w:lvlJc w:val="left"/>
+      <w:pPr>
+        <w:tabs>
+          <w:tab w:val="num" w:pos="2880"/>
+        </w:tabs>
+        <w:ind w:left="2880" w:hanging="360"/>
+      </w:pPr>
+      <w:rPr>
+        <w:rFonts w:ascii="Wingdings" w:hAnsi="Wingdings" w:hint="default"/>
+        <w:sz w:val="20"/>
+      </w:rPr>
+    </w:lvl>
+    <w:lvl w:ilvl="4" w:tentative="1">
+      <w:start w:val="1"/>
+      <w:numFmt w:val="bullet"/>
+      <w:lvlText w:val=""/>
+      <w:lvlJc w:val="left"/>
+      <w:pPr>
+        <w:tabs>
+          <w:tab w:val="num" w:pos="3600"/>
+        </w:tabs>
+        <w:ind w:left="3600" w:hanging="360"/>
+      </w:pPr>
+      <w:rPr>
+        <w:rFonts w:ascii="Wingdings" w:hAnsi="Wingdings" w:hint="default"/>
+        <w:sz w:val="20"/>
+      </w:rPr>
+    </w:lvl>
+    <w:lvl w:ilvl="5" w:tentative="1">
+      <w:start w:val="1"/>
+      <w:numFmt w:val="bullet"/>
+      <w:lvlText w:val=""/>
+      <w:lvlJc w:val="left"/>
+      <w:pPr>
+        <w:tabs>
+          <w:tab w:val="num" w:pos="4320"/>
+        </w:tabs>
+        <w:ind w:left="4320" w:hanging="360"/>
+      </w:pPr>
+      <w:rPr>
+        <w:rFonts w:ascii="Wingdings" w:hAnsi="Wingdings" w:hint="default"/>
+        <w:sz w:val="20"/>
+      </w:rPr>
+    </w:lvl>
+    <w:lvl w:ilvl="6" w:tentative="1">
+      <w:start w:val="1"/>
+      <w:numFmt w:val="bullet"/>
+      <w:lvlText w:val=""/>
+      <w:lvlJc w:val="left"/>
+      <w:pPr>
+        <w:tabs>
+          <w:tab w:val="num" w:pos="5040"/>
+        </w:tabs>
+        <w:ind w:left="5040" w:hanging="360"/>
+      </w:pPr>
+      <w:rPr>
+        <w:rFonts w:ascii="Wingdings" w:hAnsi="Wingdings" w:hint="default"/>
+        <w:sz w:val="20"/>
+      </w:rPr>
+    </w:lvl>
+    <w:lvl w:ilvl="7" w:tentative="1">
+      <w:start w:val="1"/>
+      <w:numFmt w:val="bullet"/>
+      <w:lvlText w:val=""/>
+      <w:lvlJc w:val="left"/>
+      <w:pPr>
+        <w:tabs>
+          <w:tab w:val="num" w:pos="5760"/>
+        </w:tabs>
+        <w:ind w:left="5760" w:hanging="360"/>
+      </w:pPr>
+      <w:rPr>
+        <w:rFonts w:ascii="Wingdings" w:hAnsi="Wingdings" w:hint="default"/>
+        <w:sz w:val="20"/>
+      </w:rPr>
+    </w:lvl>
+    <w:lvl w:ilvl="8" w:tentative="1">
+      <w:start w:val="1"/>
+      <w:numFmt w:val="bullet"/>
+      <w:lvlText w:val=""/>
+      <w:lvlJc w:val="left"/>
+      <w:pPr>
+        <w:tabs>
+          <w:tab w:val="num" w:pos="6480"/>
+        </w:tabs>
+        <w:ind w:left="6480" w:hanging="360"/>
+      </w:pPr>
+      <w:rPr>
+        <w:rFonts w:ascii="Wingdings" w:hAnsi="Wingdings" w:hint="default"/>
+        <w:sz w:val="20"/>
+      </w:rPr>
+    </w:lvl>
+  </w:abstractNum>
+  <w:num w:numId="1" w16cid:durableId="1258758620">
+    <w:abstractNumId w:val="3"/>
+  </w:num>
+  <w:num w:numId="2" w16cid:durableId="1910571832">
+    <w:abstractNumId w:val="1"/>
+  </w:num>
+  <w:num w:numId="3" w16cid:durableId="622882165">
+    <w:abstractNumId w:val="0"/>
+  </w:num>
+  <w:num w:numId="4" w16cid:durableId="1184589435">
+    <w:abstractNumId w:val="4"/>
+  </w:num>
+  <w:num w:numId="5" w16cid:durableId="716466840">
+    <w:abstractNumId w:val="2"/>
+  </w:num>
+</w:numbering>
+</file>
+
 <file path=word/styles.xml><?xml version="1.0" encoding="utf-8"?>
 <w:styles xmlns:mc="http://schemas.openxmlformats.org/markup-compatibility/2006" xmlns:r="http://schemas.openxmlformats.org/officeDocument/2006/relationships" xmlns:w="http://schemas.openxmlformats.org/wordprocessingml/2006/main" xmlns:w14="http://schemas.microsoft.com/office/word/2010/wordml" xmlns:w15="http://schemas.microsoft.com/office/word/2012/wordml" xmlns:w16cex="http://schemas.microsoft.com/office/word/2018/wordml/cex" xmlns:w16cid="http://schemas.microsoft.com/office/word/2016/wordml/cid" xmlns:w16="http://schemas.microsoft.com/office/word/2018/wordml" xmlns:w16du="http://schemas.microsoft.com/office/word/2023/wordml/word16du" xmlns:w16sdtdh="http://schemas.microsoft.com/office/word/2020/wordml/sdtdatahash" xmlns:w16se="http://schemas.microsoft.com/office/word/2015/wordml/symex" mc:Ignorable="w14 w15 w16se w16cid w16 w16cex w16sdtdh w16du">
   <w:docDefaults>
@@ -237,7 +1045,7 @@
         <w:kern w:val="2"/>
         <w:sz w:val="24"/>
         <w:szCs w:val="24"/>
-        <w:lang w:eastAsia="en-US" w:bidi="ar-SA"/>
+        <w:lang w:val="en-BE" w:eastAsia="en-US" w:bidi="ar-SA"/>
         <w14:ligatures w14:val="standardContextual"/>
       </w:rPr>
     </w:rPrDefault>
@@ -659,7 +1467,6 @@
     <w:next w:val="Normal"/>
     <w:link w:val="Heading2Char"/>
     <w:uiPriority w:val="9"/>
-    <w:semiHidden/>
     <w:unhideWhenUsed/>
     <w:qFormat/>
     <w:rsid w:val="003002E6"/>
@@ -682,7 +1489,6 @@
     <w:next w:val="Normal"/>
     <w:link w:val="Heading3Char"/>
     <w:uiPriority w:val="9"/>
-    <w:semiHidden/>
     <w:unhideWhenUsed/>
     <w:qFormat/>
     <w:rsid w:val="003002E6"/>
@@ -705,7 +1511,6 @@
     <w:next w:val="Normal"/>
     <w:link w:val="Heading4Char"/>
     <w:uiPriority w:val="9"/>
-    <w:semiHidden/>
     <w:unhideWhenUsed/>
     <w:qFormat/>
     <w:rsid w:val="003002E6"/>
@@ -834,7 +1639,6 @@
   <w:style w:type="character" w:default="1" w:styleId="DefaultParagraphFont">
     <w:name w:val="Default Paragraph Font"/>
     <w:uiPriority w:val="1"/>
-    <w:semiHidden/>
     <w:unhideWhenUsed/>
   </w:style>
   <w:style w:type="table" w:default="1" w:styleId="TableNormal">
@@ -877,7 +1681,6 @@
     <w:basedOn w:val="DefaultParagraphFont"/>
     <w:link w:val="Heading2"/>
     <w:uiPriority w:val="9"/>
-    <w:semiHidden/>
     <w:rsid w:val="003002E6"/>
     <w:rPr>
       <w:rFonts w:asciiTheme="majorHAnsi" w:eastAsiaTheme="majorEastAsia" w:hAnsiTheme="majorHAnsi" w:cstheme="majorBidi"/>
@@ -892,7 +1695,6 @@
     <w:basedOn w:val="DefaultParagraphFont"/>
     <w:link w:val="Heading3"/>
     <w:uiPriority w:val="9"/>
-    <w:semiHidden/>
     <w:rsid w:val="003002E6"/>
     <w:rPr>
       <w:rFonts w:eastAsiaTheme="majorEastAsia" w:cstheme="majorBidi"/>
@@ -907,7 +1709,6 @@
     <w:basedOn w:val="DefaultParagraphFont"/>
     <w:link w:val="Heading4"/>
     <w:uiPriority w:val="9"/>
-    <w:semiHidden/>
     <w:rsid w:val="003002E6"/>
     <w:rPr>
       <w:rFonts w:eastAsiaTheme="majorEastAsia" w:cstheme="majorBidi"/>

</xml_diff>

<commit_message>
add en edit page react import + analyse document update
</commit_message>
<xml_diff>
--- a/analysis/CarCrashSitationWebsite.docx
+++ b/analysis/CarCrashSitationWebsite.docx
@@ -1,6 +1,6 @@
 
 <file path=word/document.xml><?xml version="1.0" encoding="utf-8"?>
-<w:document xmlns:wpc="http://schemas.microsoft.com/office/word/2010/wordprocessingCanvas" xmlns:cx="http://schemas.microsoft.com/office/drawing/2014/chartex" xmlns:cx1="http://schemas.microsoft.com/office/drawing/2015/9/8/chartex" xmlns:cx2="http://schemas.microsoft.com/office/drawing/2015/10/21/chartex" xmlns:cx3="http://schemas.microsoft.com/office/drawing/2016/5/9/chartex" xmlns:cx4="http://schemas.microsoft.com/office/drawing/2016/5/10/chartex" xmlns:cx5="http://schemas.microsoft.com/office/drawing/2016/5/11/chartex" xmlns:cx6="http://schemas.microsoft.com/office/drawing/2016/5/12/chartex" xmlns:cx7="http://schemas.microsoft.com/office/drawing/2016/5/13/chartex" xmlns:cx8="http://schemas.microsoft.com/office/drawing/2016/5/14/chartex" xmlns:mc="http://schemas.openxmlformats.org/markup-compatibility/2006" xmlns:aink="http://schemas.microsoft.com/office/drawing/2016/ink" xmlns:am3d="http://schemas.microsoft.com/office/drawing/2017/model3d" xmlns:o="urn:schemas-microsoft-com:office:office" xmlns:oel="http://schemas.microsoft.com/office/2019/extlst" xmlns:r="http://schemas.openxmlformats.org/officeDocument/2006/relationships" xmlns:m="http://schemas.openxmlformats.org/officeDocument/2006/math" xmlns:v="urn:schemas-microsoft-com:vml" xmlns:wp14="http://schemas.microsoft.com/office/word/2010/wordprocessingDrawing" xmlns:wp="http://schemas.openxmlformats.org/drawingml/2006/wordprocessingDrawing" xmlns:w10="urn:schemas-microsoft-com:office:word" xmlns:w="http://schemas.openxmlformats.org/wordprocessingml/2006/main" xmlns:w14="http://schemas.microsoft.com/office/word/2010/wordml" xmlns:w15="http://schemas.microsoft.com/office/word/2012/wordml" xmlns:w16cex="http://schemas.microsoft.com/office/word/2018/wordml/cex" xmlns:w16cid="http://schemas.microsoft.com/office/word/2016/wordml/cid" xmlns:w16="http://schemas.microsoft.com/office/word/2018/wordml" xmlns:w16du="http://schemas.microsoft.com/office/word/2023/wordml/word16du" xmlns:w16sdtdh="http://schemas.microsoft.com/office/word/2020/wordml/sdtdatahash" xmlns:w16se="http://schemas.microsoft.com/office/word/2015/wordml/symex" xmlns:wpg="http://schemas.microsoft.com/office/word/2010/wordprocessingGroup" xmlns:wpi="http://schemas.microsoft.com/office/word/2010/wordprocessingInk" xmlns:wne="http://schemas.microsoft.com/office/word/2006/wordml" xmlns:wps="http://schemas.microsoft.com/office/word/2010/wordprocessingShape" mc:Ignorable="w14 w15 w16se w16cid w16 w16cex w16sdtdh w16du wp14">
+<w:document xmlns:wpc="http://schemas.microsoft.com/office/word/2010/wordprocessingCanvas" xmlns:cx="http://schemas.microsoft.com/office/drawing/2014/chartex" xmlns:cx1="http://schemas.microsoft.com/office/drawing/2015/9/8/chartex" xmlns:cx2="http://schemas.microsoft.com/office/drawing/2015/10/21/chartex" xmlns:cx3="http://schemas.microsoft.com/office/drawing/2016/5/9/chartex" xmlns:cx4="http://schemas.microsoft.com/office/drawing/2016/5/10/chartex" xmlns:cx5="http://schemas.microsoft.com/office/drawing/2016/5/11/chartex" xmlns:cx6="http://schemas.microsoft.com/office/drawing/2016/5/12/chartex" xmlns:cx7="http://schemas.microsoft.com/office/drawing/2016/5/13/chartex" xmlns:cx8="http://schemas.microsoft.com/office/drawing/2016/5/14/chartex" xmlns:mc="http://schemas.openxmlformats.org/markup-compatibility/2006" xmlns:aink="http://schemas.microsoft.com/office/drawing/2016/ink" xmlns:am3d="http://schemas.microsoft.com/office/drawing/2017/model3d" xmlns:o="urn:schemas-microsoft-com:office:office" xmlns:oel="http://schemas.microsoft.com/office/2019/extlst" xmlns:r="http://schemas.openxmlformats.org/officeDocument/2006/relationships" xmlns:m="http://schemas.openxmlformats.org/officeDocument/2006/math" xmlns:v="urn:schemas-microsoft-com:vml" xmlns:wp14="http://schemas.microsoft.com/office/word/2010/wordprocessingDrawing" xmlns:wp="http://schemas.openxmlformats.org/drawingml/2006/wordprocessingDrawing" xmlns:w10="urn:schemas-microsoft-com:office:word" xmlns:w="http://schemas.openxmlformats.org/wordprocessingml/2006/main" xmlns:w14="http://schemas.microsoft.com/office/word/2010/wordml" xmlns:w15="http://schemas.microsoft.com/office/word/2012/wordml" xmlns:w16cex="http://schemas.microsoft.com/office/word/2018/wordml/cex" xmlns:w16cid="http://schemas.microsoft.com/office/word/2016/wordml/cid" xmlns:w16="http://schemas.microsoft.com/office/word/2018/wordml" xmlns:w16du="http://schemas.microsoft.com/office/word/2023/wordml/word16du" xmlns:w16sdtdh="http://schemas.microsoft.com/office/word/2020/wordml/sdtdatahash" xmlns:w16sdtfl="http://schemas.microsoft.com/office/word/2024/wordml/sdtformatlock" xmlns:w16se="http://schemas.microsoft.com/office/word/2015/wordml/symex" xmlns:wpg="http://schemas.microsoft.com/office/word/2010/wordprocessingGroup" xmlns:wpi="http://schemas.microsoft.com/office/word/2010/wordprocessingInk" xmlns:wne="http://schemas.microsoft.com/office/word/2006/wordml" xmlns:wps="http://schemas.microsoft.com/office/word/2010/wordprocessingShape" mc:Ignorable="w14 w15 w16se w16cid w16 w16cex w16sdtdh w16sdtfl w16du wp14">
   <w:body>
     <w:p>
       <w:pPr>
@@ -43,7 +43,15 @@
         <w:br/>
       </w:r>
       <w:r>
-        <w:t>Crash Tracker allows users to view detailed records of race crashes, including the crash type, involved racers, race details, and any additional information. The site offers a user-friendly interface for viewing and managing crash data, helping users analyze crash trends or keep records up to date.</w:t>
+        <w:t xml:space="preserve">Crash Tracker allows users to view detailed records of race crashes, including the crash type, involved racers, race details, and any additional information. The site offers a user-friendly interface for viewing and managing crash data, helping users </w:t>
+      </w:r>
+      <w:proofErr w:type="spellStart"/>
+      <w:r>
+        <w:t>analyze</w:t>
+      </w:r>
+      <w:proofErr w:type="spellEnd"/>
+      <w:r>
+        <w:t xml:space="preserve"> crash trends or keep records up to date.</w:t>
       </w:r>
     </w:p>
     <w:p>
@@ -155,7 +163,15 @@
     </w:p>
     <w:p>
       <w:r>
-        <w:t>As a user, I’m able to view crash information in either graph form (e.g., bar chart of crash types by race) or as direct values, so that I can analyze and understand the type of crash I'm looking for.</w:t>
+        <w:t xml:space="preserve">As a user, I’m able to view crash information in either graph form (e.g., bar chart of crash types by race) or as direct values, so that I can </w:t>
+      </w:r>
+      <w:proofErr w:type="spellStart"/>
+      <w:r>
+        <w:t>analyze</w:t>
+      </w:r>
+      <w:proofErr w:type="spellEnd"/>
+      <w:r>
+        <w:t xml:space="preserve"> and understand the type of crash I'm looking for.</w:t>
       </w:r>
     </w:p>
     <w:p>
@@ -264,6 +280,240 @@
     <w:p>
       <w:r>
         <w:t>Admin can directly add new records or modify existing ones with minimal effort.</w:t>
+      </w:r>
+    </w:p>
+    <w:p/>
+    <w:p>
+      <w:pPr>
+        <w:pStyle w:val="Heading2"/>
+        <w:numPr>
+          <w:ilvl w:val="0"/>
+          <w:numId w:val="5"/>
+        </w:numPr>
+        <w:rPr>
+          <w:u w:val="single"/>
+        </w:rPr>
+      </w:pPr>
+      <w:r>
+        <w:rPr>
+          <w:u w:val="single"/>
+        </w:rPr>
+        <w:t>Admin user overview page:</w:t>
+      </w:r>
+    </w:p>
+    <w:p>
+      <w:pPr>
+        <w:pStyle w:val="Heading2"/>
+        <w:rPr>
+          <w:rFonts w:asciiTheme="minorHAnsi" w:eastAsiaTheme="minorHAnsi" w:hAnsiTheme="minorHAnsi" w:cstheme="minorBidi"/>
+          <w:color w:val="auto"/>
+          <w:sz w:val="24"/>
+          <w:szCs w:val="24"/>
+        </w:rPr>
+      </w:pPr>
+    </w:p>
+    <w:p>
+      <w:pPr>
+        <w:pStyle w:val="Heading2"/>
+        <w:rPr>
+          <w:rFonts w:asciiTheme="minorHAnsi" w:eastAsiaTheme="minorHAnsi" w:hAnsiTheme="minorHAnsi" w:cstheme="minorBidi"/>
+          <w:color w:val="auto"/>
+          <w:sz w:val="24"/>
+          <w:szCs w:val="24"/>
+        </w:rPr>
+      </w:pPr>
+      <w:r>
+        <w:rPr>
+          <w:rFonts w:asciiTheme="minorHAnsi" w:eastAsiaTheme="minorHAnsi" w:hAnsiTheme="minorHAnsi" w:cstheme="minorBidi"/>
+          <w:color w:val="auto"/>
+          <w:sz w:val="24"/>
+          <w:szCs w:val="24"/>
+        </w:rPr>
+        <w:t>As an admin, I’m able to view all users on a user overview page, so that I can easily manage user accounts.</w:t>
+      </w:r>
+    </w:p>
+    <w:p/>
+    <w:p>
+      <w:pPr>
+        <w:pStyle w:val="Heading3"/>
+      </w:pPr>
+      <w:r>
+        <w:lastRenderedPageBreak/>
+        <w:t>Acceptance criteria:</w:t>
+      </w:r>
+    </w:p>
+    <w:p/>
+    <w:p>
+      <w:pPr>
+        <w:pStyle w:val="Heading3"/>
+        <w:rPr>
+          <w:rFonts w:eastAsiaTheme="minorHAnsi" w:cstheme="minorBidi"/>
+          <w:color w:val="auto"/>
+          <w:sz w:val="24"/>
+          <w:szCs w:val="24"/>
+        </w:rPr>
+      </w:pPr>
+      <w:r>
+        <w:rPr>
+          <w:rFonts w:eastAsiaTheme="minorHAnsi" w:cstheme="minorBidi"/>
+          <w:color w:val="auto"/>
+          <w:sz w:val="24"/>
+          <w:szCs w:val="24"/>
+        </w:rPr>
+        <w:t>Admin dashboard includes a user overview page displaying a list of all registered users.</w:t>
+      </w:r>
+    </w:p>
+    <w:p>
+      <w:pPr>
+        <w:pStyle w:val="Heading3"/>
+      </w:pPr>
+      <w:r>
+        <w:rPr>
+          <w:rFonts w:eastAsiaTheme="minorHAnsi" w:cstheme="minorBidi"/>
+          <w:color w:val="auto"/>
+          <w:sz w:val="24"/>
+          <w:szCs w:val="24"/>
+        </w:rPr>
+        <w:t xml:space="preserve">Admin can view user details such as </w:t>
+      </w:r>
+      <w:r>
+        <w:rPr>
+          <w:rFonts w:eastAsiaTheme="minorHAnsi" w:cstheme="minorBidi"/>
+          <w:color w:val="auto"/>
+          <w:sz w:val="24"/>
+          <w:szCs w:val="24"/>
+        </w:rPr>
+        <w:t>full name</w:t>
+      </w:r>
+      <w:r>
+        <w:rPr>
+          <w:rFonts w:eastAsiaTheme="minorHAnsi" w:cstheme="minorBidi"/>
+          <w:color w:val="auto"/>
+          <w:sz w:val="24"/>
+          <w:szCs w:val="24"/>
+        </w:rPr>
+        <w:t xml:space="preserve">, email, and </w:t>
+      </w:r>
+      <w:r>
+        <w:rPr>
+          <w:rFonts w:eastAsiaTheme="minorHAnsi" w:cstheme="minorBidi"/>
+          <w:color w:val="auto"/>
+          <w:sz w:val="24"/>
+          <w:szCs w:val="24"/>
+        </w:rPr>
+        <w:t>their</w:t>
+      </w:r>
+      <w:r>
+        <w:rPr>
+          <w:rFonts w:eastAsiaTheme="minorHAnsi" w:cstheme="minorBidi"/>
+          <w:color w:val="auto"/>
+          <w:sz w:val="24"/>
+          <w:szCs w:val="24"/>
+        </w:rPr>
+        <w:t xml:space="preserve"> role</w:t>
+      </w:r>
+      <w:r>
+        <w:rPr>
+          <w:rFonts w:eastAsiaTheme="minorHAnsi" w:cstheme="minorBidi"/>
+          <w:color w:val="auto"/>
+          <w:sz w:val="24"/>
+          <w:szCs w:val="24"/>
+        </w:rPr>
+        <w:t>.</w:t>
+      </w:r>
+    </w:p>
+    <w:p>
+      <w:pPr>
+        <w:pStyle w:val="Heading2"/>
+        <w:numPr>
+          <w:ilvl w:val="0"/>
+          <w:numId w:val="5"/>
+        </w:numPr>
+        <w:rPr>
+          <w:u w:val="single"/>
+        </w:rPr>
+      </w:pPr>
+      <w:r>
+        <w:rPr>
+          <w:u w:val="single"/>
+        </w:rPr>
+        <w:t>Admin submission overview page:</w:t>
+      </w:r>
+    </w:p>
+    <w:p/>
+    <w:p>
+      <w:r>
+        <w:t>As an admin, I’m able to view all user submissions in one place, so that I can manage pending requests more effectively.</w:t>
+      </w:r>
+    </w:p>
+    <w:p/>
+    <w:p>
+      <w:pPr>
+        <w:pStyle w:val="Heading3"/>
+      </w:pPr>
+      <w:r>
+        <w:t>Acceptance criteria:</w:t>
+      </w:r>
+    </w:p>
+    <w:p/>
+    <w:p>
+      <w:r>
+        <w:t>Admin dashboard includes a submission overview page listing all submissions</w:t>
+      </w:r>
+      <w:r>
+        <w:t xml:space="preserve"> with </w:t>
+      </w:r>
+      <w:r>
+        <w:t>their</w:t>
+      </w:r>
+      <w:r>
+        <w:t xml:space="preserve"> type and date</w:t>
+      </w:r>
+      <w:r>
+        <w:t>.</w:t>
+      </w:r>
+    </w:p>
+    <w:p/>
+    <w:p>
+      <w:pPr>
+        <w:pStyle w:val="Heading2"/>
+        <w:numPr>
+          <w:ilvl w:val="0"/>
+          <w:numId w:val="5"/>
+        </w:numPr>
+        <w:rPr>
+          <w:u w:val="single"/>
+        </w:rPr>
+      </w:pPr>
+      <w:r>
+        <w:rPr>
+          <w:u w:val="single"/>
+        </w:rPr>
+        <w:t>User submission history:</w:t>
+      </w:r>
+    </w:p>
+    <w:p>
+      <w:r>
+        <w:t>As a user, I’m able to view all my submitted forms, so that I can track the status of my contributions.</w:t>
+      </w:r>
+    </w:p>
+    <w:p/>
+    <w:p>
+      <w:pPr>
+        <w:pStyle w:val="Heading3"/>
+      </w:pPr>
+      <w:r>
+        <w:t>Acceptance criteria:</w:t>
+      </w:r>
+    </w:p>
+    <w:p>
+      <w:r>
+        <w:t xml:space="preserve"> </w:t>
+      </w:r>
+    </w:p>
+    <w:p>
+      <w:r>
+        <w:t>Users have access to a personal submissions page showing all their submitted forms.</w:t>
       </w:r>
     </w:p>
     <w:p>
@@ -558,7 +808,7 @@
 </file>
 
 <file path=word/numbering.xml><?xml version="1.0" encoding="utf-8"?>
-<w:numbering xmlns:wpc="http://schemas.microsoft.com/office/word/2010/wordprocessingCanvas" xmlns:cx="http://schemas.microsoft.com/office/drawing/2014/chartex" xmlns:cx1="http://schemas.microsoft.com/office/drawing/2015/9/8/chartex" xmlns:cx2="http://schemas.microsoft.com/office/drawing/2015/10/21/chartex" xmlns:cx3="http://schemas.microsoft.com/office/drawing/2016/5/9/chartex" xmlns:cx4="http://schemas.microsoft.com/office/drawing/2016/5/10/chartex" xmlns:cx5="http://schemas.microsoft.com/office/drawing/2016/5/11/chartex" xmlns:cx6="http://schemas.microsoft.com/office/drawing/2016/5/12/chartex" xmlns:cx7="http://schemas.microsoft.com/office/drawing/2016/5/13/chartex" xmlns:cx8="http://schemas.microsoft.com/office/drawing/2016/5/14/chartex" xmlns:mc="http://schemas.openxmlformats.org/markup-compatibility/2006" xmlns:aink="http://schemas.microsoft.com/office/drawing/2016/ink" xmlns:am3d="http://schemas.microsoft.com/office/drawing/2017/model3d" xmlns:o="urn:schemas-microsoft-com:office:office" xmlns:oel="http://schemas.microsoft.com/office/2019/extlst" xmlns:r="http://schemas.openxmlformats.org/officeDocument/2006/relationships" xmlns:m="http://schemas.openxmlformats.org/officeDocument/2006/math" xmlns:v="urn:schemas-microsoft-com:vml" xmlns:wp14="http://schemas.microsoft.com/office/word/2010/wordprocessingDrawing" xmlns:wp="http://schemas.openxmlformats.org/drawingml/2006/wordprocessingDrawing" xmlns:w10="urn:schemas-microsoft-com:office:word" xmlns:w="http://schemas.openxmlformats.org/wordprocessingml/2006/main" xmlns:w14="http://schemas.microsoft.com/office/word/2010/wordml" xmlns:w15="http://schemas.microsoft.com/office/word/2012/wordml" xmlns:w16cex="http://schemas.microsoft.com/office/word/2018/wordml/cex" xmlns:w16cid="http://schemas.microsoft.com/office/word/2016/wordml/cid" xmlns:w16="http://schemas.microsoft.com/office/word/2018/wordml" xmlns:w16du="http://schemas.microsoft.com/office/word/2023/wordml/word16du" xmlns:w16sdtdh="http://schemas.microsoft.com/office/word/2020/wordml/sdtdatahash" xmlns:w16se="http://schemas.microsoft.com/office/word/2015/wordml/symex" xmlns:wpg="http://schemas.microsoft.com/office/word/2010/wordprocessingGroup" xmlns:wpi="http://schemas.microsoft.com/office/word/2010/wordprocessingInk" xmlns:wne="http://schemas.microsoft.com/office/word/2006/wordml" xmlns:wps="http://schemas.microsoft.com/office/word/2010/wordprocessingShape" mc:Ignorable="w14 w15 w16se w16cid w16 w16cex w16sdtdh w16du wp14">
+<w:numbering xmlns:wpc="http://schemas.microsoft.com/office/word/2010/wordprocessingCanvas" xmlns:cx="http://schemas.microsoft.com/office/drawing/2014/chartex" xmlns:cx1="http://schemas.microsoft.com/office/drawing/2015/9/8/chartex" xmlns:cx2="http://schemas.microsoft.com/office/drawing/2015/10/21/chartex" xmlns:cx3="http://schemas.microsoft.com/office/drawing/2016/5/9/chartex" xmlns:cx4="http://schemas.microsoft.com/office/drawing/2016/5/10/chartex" xmlns:cx5="http://schemas.microsoft.com/office/drawing/2016/5/11/chartex" xmlns:cx6="http://schemas.microsoft.com/office/drawing/2016/5/12/chartex" xmlns:cx7="http://schemas.microsoft.com/office/drawing/2016/5/13/chartex" xmlns:cx8="http://schemas.microsoft.com/office/drawing/2016/5/14/chartex" xmlns:mc="http://schemas.openxmlformats.org/markup-compatibility/2006" xmlns:aink="http://schemas.microsoft.com/office/drawing/2016/ink" xmlns:am3d="http://schemas.microsoft.com/office/drawing/2017/model3d" xmlns:o="urn:schemas-microsoft-com:office:office" xmlns:oel="http://schemas.microsoft.com/office/2019/extlst" xmlns:r="http://schemas.openxmlformats.org/officeDocument/2006/relationships" xmlns:m="http://schemas.openxmlformats.org/officeDocument/2006/math" xmlns:v="urn:schemas-microsoft-com:vml" xmlns:wp14="http://schemas.microsoft.com/office/word/2010/wordprocessingDrawing" xmlns:wp="http://schemas.openxmlformats.org/drawingml/2006/wordprocessingDrawing" xmlns:w10="urn:schemas-microsoft-com:office:word" xmlns:w="http://schemas.openxmlformats.org/wordprocessingml/2006/main" xmlns:w14="http://schemas.microsoft.com/office/word/2010/wordml" xmlns:w15="http://schemas.microsoft.com/office/word/2012/wordml" xmlns:w16cex="http://schemas.microsoft.com/office/word/2018/wordml/cex" xmlns:w16cid="http://schemas.microsoft.com/office/word/2016/wordml/cid" xmlns:w16="http://schemas.microsoft.com/office/word/2018/wordml" xmlns:w16du="http://schemas.microsoft.com/office/word/2023/wordml/word16du" xmlns:w16sdtdh="http://schemas.microsoft.com/office/word/2020/wordml/sdtdatahash" xmlns:w16sdtfl="http://schemas.microsoft.com/office/word/2024/wordml/sdtformatlock" xmlns:w16se="http://schemas.microsoft.com/office/word/2015/wordml/symex" xmlns:wpg="http://schemas.microsoft.com/office/word/2010/wordprocessingGroup" xmlns:wpi="http://schemas.microsoft.com/office/word/2010/wordprocessingInk" xmlns:wne="http://schemas.microsoft.com/office/word/2006/wordml" xmlns:wps="http://schemas.microsoft.com/office/word/2010/wordprocessingShape" mc:Ignorable="w14 w15 w16se w16cid w16 w16cex w16sdtdh w16sdtfl w16du wp14">
   <w:abstractNum w:abstractNumId="0" w15:restartNumberingAfterBreak="0">
     <w:nsid w:val="1E2B0A1D"/>
     <w:multiLevelType w:val="multilevel"/>
@@ -1286,7 +1536,7 @@
 </file>
 
 <file path=word/styles.xml><?xml version="1.0" encoding="utf-8"?>
-<w:styles xmlns:mc="http://schemas.openxmlformats.org/markup-compatibility/2006" xmlns:r="http://schemas.openxmlformats.org/officeDocument/2006/relationships" xmlns:w="http://schemas.openxmlformats.org/wordprocessingml/2006/main" xmlns:w14="http://schemas.microsoft.com/office/word/2010/wordml" xmlns:w15="http://schemas.microsoft.com/office/word/2012/wordml" xmlns:w16cex="http://schemas.microsoft.com/office/word/2018/wordml/cex" xmlns:w16cid="http://schemas.microsoft.com/office/word/2016/wordml/cid" xmlns:w16="http://schemas.microsoft.com/office/word/2018/wordml" xmlns:w16du="http://schemas.microsoft.com/office/word/2023/wordml/word16du" xmlns:w16sdtdh="http://schemas.microsoft.com/office/word/2020/wordml/sdtdatahash" xmlns:w16se="http://schemas.microsoft.com/office/word/2015/wordml/symex" mc:Ignorable="w14 w15 w16se w16cid w16 w16cex w16sdtdh w16du">
+<w:styles xmlns:mc="http://schemas.openxmlformats.org/markup-compatibility/2006" xmlns:r="http://schemas.openxmlformats.org/officeDocument/2006/relationships" xmlns:w="http://schemas.openxmlformats.org/wordprocessingml/2006/main" xmlns:w14="http://schemas.microsoft.com/office/word/2010/wordml" xmlns:w15="http://schemas.microsoft.com/office/word/2012/wordml" xmlns:w16cex="http://schemas.microsoft.com/office/word/2018/wordml/cex" xmlns:w16cid="http://schemas.microsoft.com/office/word/2016/wordml/cid" xmlns:w16="http://schemas.microsoft.com/office/word/2018/wordml" xmlns:w16du="http://schemas.microsoft.com/office/word/2023/wordml/word16du" xmlns:w16sdtdh="http://schemas.microsoft.com/office/word/2020/wordml/sdtdatahash" xmlns:w16sdtfl="http://schemas.microsoft.com/office/word/2024/wordml/sdtformatlock" xmlns:w16se="http://schemas.microsoft.com/office/word/2015/wordml/symex" mc:Ignorable="w14 w15 w16se w16cid w16 w16cex w16sdtdh w16sdtfl w16du">
   <w:docDefaults>
     <w:rPrDefault>
       <w:rPr>

</xml_diff>